<commit_message>
update send mail, order, product
</commit_message>
<xml_diff>
--- a/Document/site.docx
+++ b/Document/site.docx
@@ -92,43 +92,7 @@
         </w:rPr>
         <w:t>VCOS</w:t>
       </w:r>
-    </w:p>
-    <w:p>
-      <w:pPr>
-        <w:rPr>
-          <w:sz w:val="24"/>
-          <w:szCs w:val="24"/>
-          <w:lang w:val="en-AU"/>
-        </w:rPr>
-      </w:pPr>
-      <w:r>
-        <w:rPr>
-          <w:sz w:val="24"/>
-          <w:szCs w:val="24"/>
-          <w:lang w:val="en-AU"/>
-        </w:rPr>
-        <w:t>theVcos</w:t>
-      </w:r>
-    </w:p>
-    <w:p>
-      <w:pPr>
-        <w:rPr>
-          <w:sz w:val="24"/>
-          <w:szCs w:val="24"/>
-          <w:lang w:val="en-AU"/>
-        </w:rPr>
-      </w:pPr>
-      <w:r>
-        <w:rPr>
-          <w:sz w:val="24"/>
-          <w:szCs w:val="24"/>
-          <w:lang w:val="en-AU"/>
-        </w:rPr>
-        <w:t>paDs18?8</w:t>
-      </w:r>
-    </w:p>
-    <w:p>
-      <w:pPr>
+      <w:r>
         <w:rPr>
           <w:b/>
           <w:bCs/>
@@ -136,7 +100,8 @@
           <w:szCs w:val="24"/>
           <w:lang w:val="en-AU"/>
         </w:rPr>
-      </w:pPr>
+        <w:t xml:space="preserve"> DB</w:t>
+      </w:r>
       <w:r>
         <w:rPr>
           <w:b/>
@@ -145,7 +110,82 @@
           <w:szCs w:val="24"/>
           <w:lang w:val="en-AU"/>
         </w:rPr>
+        <w:t xml:space="preserve">: </w:t>
+      </w:r>
+      <w:r>
+        <w:rPr>
+          <w:b/>
+          <w:bCs/>
+          <w:sz w:val="24"/>
+          <w:szCs w:val="24"/>
+          <w:lang w:val="en-AU"/>
+        </w:rPr>
+        <w:t>duocvietphuc_com_VCos</w:t>
+      </w:r>
+    </w:p>
+    <w:p>
+      <w:pPr>
+        <w:rPr>
+          <w:sz w:val="24"/>
+          <w:szCs w:val="24"/>
+          <w:lang w:val="en-AU"/>
+        </w:rPr>
+      </w:pPr>
+      <w:r>
+        <w:rPr>
+          <w:sz w:val="24"/>
+          <w:szCs w:val="24"/>
+          <w:lang w:val="en-AU"/>
+        </w:rPr>
+        <w:t>theVcos</w:t>
+      </w:r>
+    </w:p>
+    <w:p>
+      <w:pPr>
+        <w:rPr>
+          <w:sz w:val="24"/>
+          <w:szCs w:val="24"/>
+          <w:lang w:val="en-AU"/>
+        </w:rPr>
+      </w:pPr>
+      <w:r>
+        <w:rPr>
+          <w:sz w:val="24"/>
+          <w:szCs w:val="24"/>
+          <w:lang w:val="en-AU"/>
+        </w:rPr>
+        <w:t>paDs18?8</w:t>
+      </w:r>
+    </w:p>
+    <w:p>
+      <w:pPr>
+        <w:rPr>
+          <w:b/>
+          <w:bCs/>
+          <w:sz w:val="24"/>
+          <w:szCs w:val="24"/>
+          <w:lang w:val="en-AU"/>
+        </w:rPr>
+      </w:pPr>
+      <w:r>
+        <w:rPr>
+          <w:b/>
+          <w:bCs/>
+          <w:sz w:val="24"/>
+          <w:szCs w:val="24"/>
+          <w:lang w:val="en-AU"/>
+        </w:rPr>
         <w:t>DVP</w:t>
+      </w:r>
+      <w:r>
+        <w:rPr>
+          <w:b/>
+          <w:bCs/>
+          <w:sz w:val="24"/>
+          <w:szCs w:val="24"/>
+          <w:lang w:val="en-AU"/>
+        </w:rPr>
+        <w:t xml:space="preserve"> DB</w:t>
       </w:r>
     </w:p>
     <w:p>
@@ -263,8 +303,8 @@
         <w:tblLook w:val="04A0" w:firstRow="1" w:lastRow="0" w:firstColumn="1" w:lastColumn="0" w:noHBand="0" w:noVBand="1"/>
       </w:tblPr>
       <w:tblGrid>
-        <w:gridCol w:w="2891"/>
-        <w:gridCol w:w="6464"/>
+        <w:gridCol w:w="3589"/>
+        <w:gridCol w:w="5766"/>
       </w:tblGrid>
       <w:tr>
         <w:trPr>
@@ -1410,6 +1450,231 @@
           <w:lang w:val="en-AU"/>
         </w:rPr>
       </w:pPr>
+      <w:r>
+        <w:rPr>
+          <w:sz w:val="24"/>
+          <w:szCs w:val="24"/>
+          <w:lang w:val="en-AU"/>
+        </w:rPr>
+        <w:t>Admin</w:t>
+      </w:r>
+    </w:p>
+    <w:p>
+      <w:hyperlink r:id="rId16" w:history="1">
+        <w:r>
+          <w:rPr>
+            <w:rStyle w:val="Hyperlink"/>
+            <w:rFonts w:ascii="Helvetica" w:hAnsi="Helvetica" w:cs="Helvetica"/>
+            <w:color w:val="007EB0"/>
+            <w:sz w:val="21"/>
+            <w:szCs w:val="21"/>
+            <w:u w:val="none"/>
+            <w:shd w:val="clear" w:color="auto" w:fill="FBFBFB"/>
+          </w:rPr>
+          <w:t>admin@duocvietphuc.com</w:t>
+        </w:r>
+      </w:hyperlink>
+    </w:p>
+    <w:p>
+      <w:pPr>
+        <w:rPr>
+          <w:lang w:val="en-AU"/>
+        </w:rPr>
+      </w:pPr>
+      <w:r>
+        <w:rPr>
+          <w:lang w:val="en-AU"/>
+        </w:rPr>
+        <w:t>Dy@13</w:t>
+      </w:r>
+    </w:p>
+    <w:p>
+      <w:pPr>
+        <w:rPr>
+          <w:lang w:val="en-AU"/>
+        </w:rPr>
+      </w:pPr>
+      <w:r>
+        <w:rPr>
+          <w:lang w:val="en-AU"/>
+        </w:rPr>
+        <w:t>Mail</w:t>
+      </w:r>
+    </w:p>
+    <w:p>
+      <w:pPr>
+        <w:rPr>
+          <w:sz w:val="24"/>
+          <w:szCs w:val="24"/>
+          <w:lang w:val="en-AU"/>
+        </w:rPr>
+      </w:pPr>
+      <w:r>
+        <w:rPr>
+          <w:sz w:val="24"/>
+          <w:szCs w:val="24"/>
+          <w:lang w:val="en-AU"/>
+        </w:rPr>
+        <w:t>Duocvietphuc_123</w:t>
+      </w:r>
+    </w:p>
+    <w:p>
+      <w:pPr>
+        <w:rPr>
+          <w:sz w:val="24"/>
+          <w:szCs w:val="24"/>
+          <w:lang w:val="en-AU"/>
+        </w:rPr>
+      </w:pPr>
+    </w:p>
+    <w:p>
+      <w:pPr>
+        <w:rPr>
+          <w:sz w:val="24"/>
+          <w:szCs w:val="24"/>
+          <w:lang w:val="en-AU"/>
+        </w:rPr>
+      </w:pPr>
+      <w:r>
+        <w:rPr>
+          <w:sz w:val="24"/>
+          <w:szCs w:val="24"/>
+          <w:lang w:val="en-AU"/>
+        </w:rPr>
+        <w:t>Mail: Vuongcosmetics</w:t>
+      </w:r>
+    </w:p>
+    <w:p>
+      <w:hyperlink r:id="rId17" w:history="1">
+        <w:r>
+          <w:rPr>
+            <w:rStyle w:val="Hyperlink"/>
+          </w:rPr>
+          <w:t>http://mail.vuongcosmetics.com:1000/</w:t>
+        </w:r>
+      </w:hyperlink>
+    </w:p>
+    <w:p>
+      <w:pPr>
+        <w:rPr>
+          <w:lang w:val="en-AU"/>
+        </w:rPr>
+      </w:pPr>
+      <w:r>
+        <w:rPr>
+          <w:lang w:val="en-AU"/>
+        </w:rPr>
+        <w:t>user: dichvume</w:t>
+      </w:r>
+    </w:p>
+    <w:p>
+      <w:pPr>
+        <w:rPr>
+          <w:lang w:val="en-AU"/>
+        </w:rPr>
+      </w:pPr>
+      <w:r>
+        <w:rPr>
+          <w:lang w:val="en-AU"/>
+        </w:rPr>
+        <w:t>Pass: Dt_123</w:t>
+      </w:r>
+    </w:p>
+    <w:p>
+      <w:pPr>
+        <w:rPr>
+          <w:lang w:val="en-AU"/>
+        </w:rPr>
+      </w:pPr>
+      <w:r>
+        <w:rPr>
+          <w:lang w:val="en-AU"/>
+        </w:rPr>
+        <w:t>Contact</w:t>
+      </w:r>
+      <w:r>
+        <w:rPr>
+          <w:lang w:val="en-AU"/>
+        </w:rPr>
+        <w:t>@</w:t>
+      </w:r>
+      <w:r>
+        <w:t xml:space="preserve"> </w:t>
+      </w:r>
+      <w:r>
+        <w:rPr>
+          <w:lang w:val="en-AU"/>
+        </w:rPr>
+        <w:t>vuongcosmetics.com</w:t>
+      </w:r>
+    </w:p>
+    <w:p>
+      <w:pPr>
+        <w:rPr>
+          <w:lang w:val="en-AU"/>
+        </w:rPr>
+      </w:pPr>
+      <w:r>
+        <w:rPr>
+          <w:lang w:val="en-AU"/>
+        </w:rPr>
+        <w:t>P2Vk!B?tfBJG</w:t>
+      </w:r>
+    </w:p>
+    <w:p>
+      <w:pPr>
+        <w:rPr>
+          <w:lang w:val="en-AU"/>
+        </w:rPr>
+      </w:pPr>
+      <w:r>
+        <w:rPr>
+          <w:lang w:val="en-AU"/>
+        </w:rPr>
+        <w:t>--</w:t>
+      </w:r>
+    </w:p>
+    <w:p>
+      <w:pPr>
+        <w:rPr>
+          <w:lang w:val="en-AU"/>
+        </w:rPr>
+      </w:pPr>
+      <w:r>
+        <w:rPr>
+          <w:lang w:val="en-AU"/>
+        </w:rPr>
+        <w:t>Contact@</w:t>
+      </w:r>
+      <w:r>
+        <w:rPr>
+          <w:lang w:val="en-AU"/>
+        </w:rPr>
+        <w:t>duocvietphuc</w:t>
+      </w:r>
+      <w:r>
+        <w:rPr>
+          <w:lang w:val="en-AU"/>
+        </w:rPr>
+        <w:t>.com</w:t>
+      </w:r>
+    </w:p>
+    <w:p>
+      <w:pPr>
+        <w:rPr>
+          <w:sz w:val="24"/>
+          <w:szCs w:val="24"/>
+          <w:lang w:val="en-AU"/>
+        </w:rPr>
+      </w:pPr>
+      <w:r>
+        <w:rPr>
+          <w:sz w:val="24"/>
+          <w:szCs w:val="24"/>
+          <w:lang w:val="en-AU"/>
+        </w:rPr>
+        <w:t>&amp;c9k0Ix0</w:t>
+      </w:r>
       <w:bookmarkStart w:id="0" w:name="_GoBack"/>
       <w:bookmarkEnd w:id="0"/>
     </w:p>
@@ -1936,6 +2201,7 @@
   <w:style w:type="paragraph" w:default="1" w:styleId="Normal">
     <w:name w:val="Normal"/>
     <w:qFormat/>
+    <w:rsid w:val="00B237E0"/>
     <w:rPr>
       <w:lang w:val="vi-VN"/>
     </w:rPr>
@@ -1943,7 +2209,6 @@
   <w:style w:type="character" w:default="1" w:styleId="DefaultParagraphFont">
     <w:name w:val="Default Paragraph Font"/>
     <w:uiPriority w:val="1"/>
-    <w:semiHidden/>
     <w:unhideWhenUsed/>
   </w:style>
   <w:style w:type="table" w:default="1" w:styleId="TableNormal">
@@ -1989,6 +2254,18 @@
       <w:ind w:left="720"/>
       <w:contextualSpacing/>
     </w:pPr>
+  </w:style>
+  <w:style w:type="character" w:styleId="FollowedHyperlink">
+    <w:name w:val="FollowedHyperlink"/>
+    <w:basedOn w:val="DefaultParagraphFont"/>
+    <w:uiPriority w:val="99"/>
+    <w:semiHidden/>
+    <w:unhideWhenUsed/>
+    <w:rsid w:val="00841A40"/>
+    <w:rPr>
+      <w:color w:val="954F72" w:themeColor="followedHyperlink"/>
+      <w:u w:val="single"/>
+    </w:rPr>
   </w:style>
 </w:styles>
 </file>

</xml_diff>